<commit_message>
updating the readme file
</commit_message>
<xml_diff>
--- a/Server_Monitoring_App.docx
+++ b/Server_Monitoring_App.docx
@@ -7,7 +7,7 @@
         <w:pStyle w:val="Heading1"/>
         <w:jc w:val="center"/>
       </w:pPr>
-      <w:bookmarkStart w:id="0" w:name="_Toc488152895"/>
+      <w:bookmarkStart w:id="0" w:name="_Toc489956013"/>
       <w:r>
         <w:t>Server Monitoring A</w:t>
       </w:r>
@@ -52,6 +52,8 @@
           <w:r>
             <w:t>Contents</w:t>
           </w:r>
+          <w:bookmarkStart w:id="1" w:name="_GoBack"/>
+          <w:bookmarkEnd w:id="1"/>
         </w:p>
         <w:p>
           <w:pPr>
@@ -74,7 +76,7 @@
           <w:r>
             <w:fldChar w:fldCharType="separate"/>
           </w:r>
-          <w:hyperlink w:anchor="_Toc488152895" w:history="1">
+          <w:hyperlink w:anchor="_Toc489956013" w:history="1">
             <w:r>
               <w:rPr>
                 <w:rStyle w:val="Hyperlink"/>
@@ -101,7 +103,7 @@
                 <w:noProof/>
                 <w:webHidden/>
               </w:rPr>
-              <w:instrText xml:space="preserve"> PAGEREF _Toc488152895 \h </w:instrText>
+              <w:instrText xml:space="preserve"> PAGEREF _Toc489956013 \h </w:instrText>
             </w:r>
             <w:r>
               <w:rPr>
@@ -144,7 +146,7 @@
               <w:lang w:eastAsia="en-GB"/>
             </w:rPr>
           </w:pPr>
-          <w:hyperlink w:anchor="_Toc488152896" w:history="1">
+          <w:hyperlink w:anchor="_Toc489956014" w:history="1">
             <w:r>
               <w:rPr>
                 <w:rStyle w:val="Hyperlink"/>
@@ -171,7 +173,7 @@
                 <w:noProof/>
                 <w:webHidden/>
               </w:rPr>
-              <w:instrText xml:space="preserve"> PAGEREF _Toc488152896 \h </w:instrText>
+              <w:instrText xml:space="preserve"> PAGEREF _Toc489956014 \h </w:instrText>
             </w:r>
             <w:r>
               <w:rPr>
@@ -214,7 +216,7 @@
               <w:lang w:eastAsia="en-GB"/>
             </w:rPr>
           </w:pPr>
-          <w:hyperlink w:anchor="_Toc488152897" w:history="1">
+          <w:hyperlink w:anchor="_Toc489956015" w:history="1">
             <w:r>
               <w:rPr>
                 <w:rStyle w:val="Hyperlink"/>
@@ -241,7 +243,7 @@
                 <w:noProof/>
                 <w:webHidden/>
               </w:rPr>
-              <w:instrText xml:space="preserve"> PAGEREF _Toc488152897 \h </w:instrText>
+              <w:instrText xml:space="preserve"> PAGEREF _Toc489956015 \h </w:instrText>
             </w:r>
             <w:r>
               <w:rPr>
@@ -284,7 +286,7 @@
               <w:lang w:eastAsia="en-GB"/>
             </w:rPr>
           </w:pPr>
-          <w:hyperlink w:anchor="_Toc488152898" w:history="1">
+          <w:hyperlink w:anchor="_Toc489956016" w:history="1">
             <w:r>
               <w:rPr>
                 <w:rStyle w:val="Hyperlink"/>
@@ -311,7 +313,7 @@
                 <w:noProof/>
                 <w:webHidden/>
               </w:rPr>
-              <w:instrText xml:space="preserve"> PAGEREF _Toc488152898 \h </w:instrText>
+              <w:instrText xml:space="preserve"> PAGEREF _Toc489956016 \h </w:instrText>
             </w:r>
             <w:r>
               <w:rPr>
@@ -354,7 +356,7 @@
               <w:lang w:eastAsia="en-GB"/>
             </w:rPr>
           </w:pPr>
-          <w:hyperlink w:anchor="_Toc488152899" w:history="1">
+          <w:hyperlink w:anchor="_Toc489956017" w:history="1">
             <w:r>
               <w:rPr>
                 <w:rStyle w:val="Hyperlink"/>
@@ -381,7 +383,7 @@
                 <w:noProof/>
                 <w:webHidden/>
               </w:rPr>
-              <w:instrText xml:space="preserve"> PAGEREF _Toc488152899 \h </w:instrText>
+              <w:instrText xml:space="preserve"> PAGEREF _Toc489956017 \h </w:instrText>
             </w:r>
             <w:r>
               <w:rPr>
@@ -424,13 +426,13 @@
               <w:lang w:eastAsia="en-GB"/>
             </w:rPr>
           </w:pPr>
-          <w:hyperlink w:anchor="_Toc488152900" w:history="1">
+          <w:hyperlink w:anchor="_Toc489956018" w:history="1">
             <w:r>
               <w:rPr>
                 <w:rStyle w:val="Hyperlink"/>
                 <w:noProof/>
               </w:rPr>
-              <w:t>Server_Interdependency_Static_SampleData</w:t>
+              <w:t>Server_Interdependency_Sample</w:t>
             </w:r>
             <w:r>
               <w:rPr>
@@ -451,7 +453,7 @@
                 <w:noProof/>
                 <w:webHidden/>
               </w:rPr>
-              <w:instrText xml:space="preserve"> PAGEREF _Toc488152900 \h </w:instrText>
+              <w:instrText xml:space="preserve"> PAGEREF _Toc489956018 \h </w:instrText>
             </w:r>
             <w:r>
               <w:rPr>
@@ -494,7 +496,7 @@
               <w:lang w:eastAsia="en-GB"/>
             </w:rPr>
           </w:pPr>
-          <w:hyperlink w:anchor="_Toc488152901" w:history="1">
+          <w:hyperlink w:anchor="_Toc489956019" w:history="1">
             <w:r>
               <w:rPr>
                 <w:rStyle w:val="Hyperlink"/>
@@ -521,7 +523,7 @@
                 <w:noProof/>
                 <w:webHidden/>
               </w:rPr>
-              <w:instrText xml:space="preserve"> PAGEREF _Toc488152901 \h </w:instrText>
+              <w:instrText xml:space="preserve"> PAGEREF _Toc489956019 \h </w:instrText>
             </w:r>
             <w:r>
               <w:rPr>
@@ -564,7 +566,7 @@
               <w:lang w:eastAsia="en-GB"/>
             </w:rPr>
           </w:pPr>
-          <w:hyperlink w:anchor="_Toc488152902" w:history="1">
+          <w:hyperlink w:anchor="_Toc489956020" w:history="1">
             <w:r>
               <w:rPr>
                 <w:rStyle w:val="Hyperlink"/>
@@ -591,7 +593,7 @@
                 <w:noProof/>
                 <w:webHidden/>
               </w:rPr>
-              <w:instrText xml:space="preserve"> PAGEREF _Toc488152902 \h </w:instrText>
+              <w:instrText xml:space="preserve"> PAGEREF _Toc489956020 \h </w:instrText>
             </w:r>
             <w:r>
               <w:rPr>
@@ -634,7 +636,7 @@
               <w:lang w:eastAsia="en-GB"/>
             </w:rPr>
           </w:pPr>
-          <w:hyperlink w:anchor="_Toc488152903" w:history="1">
+          <w:hyperlink w:anchor="_Toc489956021" w:history="1">
             <w:r>
               <w:rPr>
                 <w:rStyle w:val="Hyperlink"/>
@@ -661,7 +663,7 @@
                 <w:noProof/>
                 <w:webHidden/>
               </w:rPr>
-              <w:instrText xml:space="preserve"> PAGEREF _Toc488152903 \h </w:instrText>
+              <w:instrText xml:space="preserve"> PAGEREF _Toc489956021 \h </w:instrText>
             </w:r>
             <w:r>
               <w:rPr>
@@ -704,7 +706,7 @@
               <w:lang w:eastAsia="en-GB"/>
             </w:rPr>
           </w:pPr>
-          <w:hyperlink w:anchor="_Toc488152904" w:history="1">
+          <w:hyperlink w:anchor="_Toc489956022" w:history="1">
             <w:r>
               <w:rPr>
                 <w:rStyle w:val="Hyperlink"/>
@@ -731,7 +733,7 @@
                 <w:noProof/>
                 <w:webHidden/>
               </w:rPr>
-              <w:instrText xml:space="preserve"> PAGEREF _Toc488152904 \h </w:instrText>
+              <w:instrText xml:space="preserve"> PAGEREF _Toc489956022 \h </w:instrText>
             </w:r>
             <w:r>
               <w:rPr>
@@ -774,7 +776,7 @@
               <w:lang w:eastAsia="en-GB"/>
             </w:rPr>
           </w:pPr>
-          <w:hyperlink w:anchor="_Toc488152905" w:history="1">
+          <w:hyperlink w:anchor="_Toc489956023" w:history="1">
             <w:r>
               <w:rPr>
                 <w:rStyle w:val="Hyperlink"/>
@@ -801,7 +803,7 @@
                 <w:noProof/>
                 <w:webHidden/>
               </w:rPr>
-              <w:instrText xml:space="preserve"> PAGEREF _Toc488152905 \h </w:instrText>
+              <w:instrText xml:space="preserve"> PAGEREF _Toc489956023 \h </w:instrText>
             </w:r>
             <w:r>
               <w:rPr>
@@ -844,7 +846,7 @@
               <w:lang w:eastAsia="en-GB"/>
             </w:rPr>
           </w:pPr>
-          <w:hyperlink w:anchor="_Toc488152906" w:history="1">
+          <w:hyperlink w:anchor="_Toc489956024" w:history="1">
             <w:r>
               <w:rPr>
                 <w:rStyle w:val="Hyperlink"/>
@@ -871,7 +873,7 @@
                 <w:noProof/>
                 <w:webHidden/>
               </w:rPr>
-              <w:instrText xml:space="preserve"> PAGEREF _Toc488152906 \h </w:instrText>
+              <w:instrText xml:space="preserve"> PAGEREF _Toc489956024 \h </w:instrText>
             </w:r>
             <w:r>
               <w:rPr>
@@ -915,7 +917,7 @@
               <w:lang w:eastAsia="en-GB"/>
             </w:rPr>
           </w:pPr>
-          <w:hyperlink w:anchor="_Toc488152907" w:history="1">
+          <w:hyperlink w:anchor="_Toc489956025" w:history="1">
             <w:r>
               <w:rPr>
                 <w:rStyle w:val="Hyperlink"/>
@@ -957,7 +959,7 @@
                 <w:noProof/>
                 <w:webHidden/>
               </w:rPr>
-              <w:instrText xml:space="preserve"> PAGEREF _Toc488152907 \h </w:instrText>
+              <w:instrText xml:space="preserve"> PAGEREF _Toc489956025 \h </w:instrText>
             </w:r>
             <w:r>
               <w:rPr>
@@ -1001,7 +1003,7 @@
               <w:lang w:eastAsia="en-GB"/>
             </w:rPr>
           </w:pPr>
-          <w:hyperlink w:anchor="_Toc488152908" w:history="1">
+          <w:hyperlink w:anchor="_Toc489956026" w:history="1">
             <w:r>
               <w:rPr>
                 <w:rStyle w:val="Hyperlink"/>
@@ -1043,7 +1045,7 @@
                 <w:noProof/>
                 <w:webHidden/>
               </w:rPr>
-              <w:instrText xml:space="preserve"> PAGEREF _Toc488152908 \h </w:instrText>
+              <w:instrText xml:space="preserve"> PAGEREF _Toc489956026 \h </w:instrText>
             </w:r>
             <w:r>
               <w:rPr>
@@ -1086,7 +1088,7 @@
               <w:lang w:eastAsia="en-GB"/>
             </w:rPr>
           </w:pPr>
-          <w:hyperlink w:anchor="_Toc488152909" w:history="1">
+          <w:hyperlink w:anchor="_Toc489956027" w:history="1">
             <w:r>
               <w:rPr>
                 <w:rStyle w:val="Hyperlink"/>
@@ -1113,7 +1115,7 @@
                 <w:noProof/>
                 <w:webHidden/>
               </w:rPr>
-              <w:instrText xml:space="preserve"> PAGEREF _Toc488152909 \h </w:instrText>
+              <w:instrText xml:space="preserve"> PAGEREF _Toc489956027 \h </w:instrText>
             </w:r>
             <w:r>
               <w:rPr>
@@ -1157,7 +1159,7 @@
               <w:lang w:eastAsia="en-GB"/>
             </w:rPr>
           </w:pPr>
-          <w:hyperlink w:anchor="_Toc488152910" w:history="1">
+          <w:hyperlink w:anchor="_Toc489956028" w:history="1">
             <w:r>
               <w:rPr>
                 <w:rStyle w:val="Hyperlink"/>
@@ -1199,7 +1201,7 @@
                 <w:noProof/>
                 <w:webHidden/>
               </w:rPr>
-              <w:instrText xml:space="preserve"> PAGEREF _Toc488152910 \h </w:instrText>
+              <w:instrText xml:space="preserve"> PAGEREF _Toc489956028 \h </w:instrText>
             </w:r>
             <w:r>
               <w:rPr>
@@ -1243,7 +1245,7 @@
               <w:lang w:eastAsia="en-GB"/>
             </w:rPr>
           </w:pPr>
-          <w:hyperlink w:anchor="_Toc488152911" w:history="1">
+          <w:hyperlink w:anchor="_Toc489956029" w:history="1">
             <w:r>
               <w:rPr>
                 <w:rStyle w:val="Hyperlink"/>
@@ -1285,7 +1287,7 @@
                 <w:noProof/>
                 <w:webHidden/>
               </w:rPr>
-              <w:instrText xml:space="preserve"> PAGEREF _Toc488152911 \h </w:instrText>
+              <w:instrText xml:space="preserve"> PAGEREF _Toc489956029 \h </w:instrText>
             </w:r>
             <w:r>
               <w:rPr>
@@ -1329,7 +1331,7 @@
               <w:lang w:eastAsia="en-GB"/>
             </w:rPr>
           </w:pPr>
-          <w:hyperlink w:anchor="_Toc488152912" w:history="1">
+          <w:hyperlink w:anchor="_Toc489956030" w:history="1">
             <w:r>
               <w:rPr>
                 <w:rStyle w:val="Hyperlink"/>
@@ -1372,7 +1374,7 @@
                 <w:noProof/>
                 <w:webHidden/>
               </w:rPr>
-              <w:instrText xml:space="preserve"> PAGEREF _Toc488152912 \h </w:instrText>
+              <w:instrText xml:space="preserve"> PAGEREF _Toc489956030 \h </w:instrText>
             </w:r>
             <w:r>
               <w:rPr>
@@ -1416,7 +1418,7 @@
               <w:lang w:eastAsia="en-GB"/>
             </w:rPr>
           </w:pPr>
-          <w:hyperlink w:anchor="_Toc488152913" w:history="1">
+          <w:hyperlink w:anchor="_Toc489956031" w:history="1">
             <w:r>
               <w:rPr>
                 <w:rStyle w:val="Hyperlink"/>
@@ -1458,7 +1460,7 @@
                 <w:noProof/>
                 <w:webHidden/>
               </w:rPr>
-              <w:instrText xml:space="preserve"> PAGEREF _Toc488152913 \h </w:instrText>
+              <w:instrText xml:space="preserve"> PAGEREF _Toc489956031 \h </w:instrText>
             </w:r>
             <w:r>
               <w:rPr>
@@ -1502,7 +1504,7 @@
               <w:lang w:eastAsia="en-GB"/>
             </w:rPr>
           </w:pPr>
-          <w:hyperlink w:anchor="_Toc488152914" w:history="1">
+          <w:hyperlink w:anchor="_Toc489956032" w:history="1">
             <w:r>
               <w:rPr>
                 <w:rStyle w:val="Hyperlink"/>
@@ -1544,7 +1546,7 @@
                 <w:noProof/>
                 <w:webHidden/>
               </w:rPr>
-              <w:instrText xml:space="preserve"> PAGEREF _Toc488152914 \h </w:instrText>
+              <w:instrText xml:space="preserve"> PAGEREF _Toc489956032 \h </w:instrText>
             </w:r>
             <w:r>
               <w:rPr>
@@ -1588,7 +1590,7 @@
               <w:lang w:eastAsia="en-GB"/>
             </w:rPr>
           </w:pPr>
-          <w:hyperlink w:anchor="_Toc488152915" w:history="1">
+          <w:hyperlink w:anchor="_Toc489956033" w:history="1">
             <w:r>
               <w:rPr>
                 <w:rStyle w:val="Hyperlink"/>
@@ -1630,7 +1632,7 @@
                 <w:noProof/>
                 <w:webHidden/>
               </w:rPr>
-              <w:instrText xml:space="preserve"> PAGEREF _Toc488152915 \h </w:instrText>
+              <w:instrText xml:space="preserve"> PAGEREF _Toc489956033 \h </w:instrText>
             </w:r>
             <w:r>
               <w:rPr>
@@ -1674,7 +1676,7 @@
               <w:lang w:eastAsia="en-GB"/>
             </w:rPr>
           </w:pPr>
-          <w:hyperlink w:anchor="_Toc488152916" w:history="1">
+          <w:hyperlink w:anchor="_Toc489956034" w:history="1">
             <w:r>
               <w:rPr>
                 <w:rStyle w:val="Hyperlink"/>
@@ -1716,7 +1718,7 @@
                 <w:noProof/>
                 <w:webHidden/>
               </w:rPr>
-              <w:instrText xml:space="preserve"> PAGEREF _Toc488152916 \h </w:instrText>
+              <w:instrText xml:space="preserve"> PAGEREF _Toc489956034 \h </w:instrText>
             </w:r>
             <w:r>
               <w:rPr>
@@ -1759,7 +1761,7 @@
               <w:lang w:eastAsia="en-GB"/>
             </w:rPr>
           </w:pPr>
-          <w:hyperlink w:anchor="_Toc488152917" w:history="1">
+          <w:hyperlink w:anchor="_Toc489956035" w:history="1">
             <w:r>
               <w:rPr>
                 <w:rStyle w:val="Hyperlink"/>
@@ -1786,7 +1788,7 @@
                 <w:noProof/>
                 <w:webHidden/>
               </w:rPr>
-              <w:instrText xml:space="preserve"> PAGEREF _Toc488152917 \h </w:instrText>
+              <w:instrText xml:space="preserve"> PAGEREF _Toc489956035 \h </w:instrText>
             </w:r>
             <w:r>
               <w:rPr>
@@ -1830,7 +1832,7 @@
               <w:lang w:eastAsia="en-GB"/>
             </w:rPr>
           </w:pPr>
-          <w:hyperlink w:anchor="_Toc488152918" w:history="1">
+          <w:hyperlink w:anchor="_Toc489956036" w:history="1">
             <w:r>
               <w:rPr>
                 <w:rStyle w:val="Hyperlink"/>
@@ -1872,7 +1874,7 @@
                 <w:noProof/>
                 <w:webHidden/>
               </w:rPr>
-              <w:instrText xml:space="preserve"> PAGEREF _Toc488152918 \h </w:instrText>
+              <w:instrText xml:space="preserve"> PAGEREF _Toc489956036 \h </w:instrText>
             </w:r>
             <w:r>
               <w:rPr>
@@ -1916,7 +1918,7 @@
               <w:lang w:eastAsia="en-GB"/>
             </w:rPr>
           </w:pPr>
-          <w:hyperlink w:anchor="_Toc488152919" w:history="1">
+          <w:hyperlink w:anchor="_Toc489956037" w:history="1">
             <w:r>
               <w:rPr>
                 <w:rStyle w:val="Hyperlink"/>
@@ -1958,7 +1960,7 @@
                 <w:noProof/>
                 <w:webHidden/>
               </w:rPr>
-              <w:instrText xml:space="preserve"> PAGEREF _Toc488152919 \h </w:instrText>
+              <w:instrText xml:space="preserve"> PAGEREF _Toc489956037 \h </w:instrText>
             </w:r>
             <w:r>
               <w:rPr>
@@ -1978,7 +1980,7 @@
                 <w:noProof/>
                 <w:webHidden/>
               </w:rPr>
-              <w:t>11</w:t>
+              <w:t>12</w:t>
             </w:r>
             <w:r>
               <w:rPr>
@@ -2002,7 +2004,7 @@
               <w:lang w:eastAsia="en-GB"/>
             </w:rPr>
           </w:pPr>
-          <w:hyperlink w:anchor="_Toc488152920" w:history="1">
+          <w:hyperlink w:anchor="_Toc489956038" w:history="1">
             <w:r>
               <w:rPr>
                 <w:rStyle w:val="Hyperlink"/>
@@ -2023,7 +2025,7 @@
                 <w:rStyle w:val="Hyperlink"/>
                 <w:noProof/>
               </w:rPr>
-              <w:t>Extract fields used dashboard:</w:t>
+              <w:t>Extract fields used in dashboard:</w:t>
             </w:r>
             <w:r>
               <w:rPr>
@@ -2044,7 +2046,7 @@
                 <w:noProof/>
                 <w:webHidden/>
               </w:rPr>
-              <w:instrText xml:space="preserve"> PAGEREF _Toc488152920 \h </w:instrText>
+              <w:instrText xml:space="preserve"> PAGEREF _Toc489956038 \h </w:instrText>
             </w:r>
             <w:r>
               <w:rPr>
@@ -2064,7 +2066,7 @@
                 <w:noProof/>
                 <w:webHidden/>
               </w:rPr>
-              <w:t>11</w:t>
+              <w:t>13</w:t>
             </w:r>
             <w:r>
               <w:rPr>
@@ -2088,7 +2090,7 @@
               <w:lang w:eastAsia="en-GB"/>
             </w:rPr>
           </w:pPr>
-          <w:hyperlink w:anchor="_Toc488152921" w:history="1">
+          <w:hyperlink w:anchor="_Toc489956039" w:history="1">
             <w:r>
               <w:rPr>
                 <w:rStyle w:val="Hyperlink"/>
@@ -2130,7 +2132,7 @@
                 <w:noProof/>
                 <w:webHidden/>
               </w:rPr>
-              <w:instrText xml:space="preserve"> PAGEREF _Toc488152921 \h </w:instrText>
+              <w:instrText xml:space="preserve"> PAGEREF _Toc489956039 \h </w:instrText>
             </w:r>
             <w:r>
               <w:rPr>
@@ -2150,7 +2152,7 @@
                 <w:noProof/>
                 <w:webHidden/>
               </w:rPr>
-              <w:t>12</w:t>
+              <w:t>15</w:t>
             </w:r>
             <w:r>
               <w:rPr>
@@ -2173,7 +2175,7 @@
               <w:lang w:eastAsia="en-GB"/>
             </w:rPr>
           </w:pPr>
-          <w:hyperlink w:anchor="_Toc488152922" w:history="1">
+          <w:hyperlink w:anchor="_Toc489956040" w:history="1">
             <w:r>
               <w:rPr>
                 <w:rStyle w:val="Hyperlink"/>
@@ -2200,7 +2202,7 @@
                 <w:noProof/>
                 <w:webHidden/>
               </w:rPr>
-              <w:instrText xml:space="preserve"> PAGEREF _Toc488152922 \h </w:instrText>
+              <w:instrText xml:space="preserve"> PAGEREF _Toc489956040 \h </w:instrText>
             </w:r>
             <w:r>
               <w:rPr>
@@ -2220,7 +2222,7 @@
                 <w:noProof/>
                 <w:webHidden/>
               </w:rPr>
-              <w:t>13</w:t>
+              <w:t>16</w:t>
             </w:r>
             <w:r>
               <w:rPr>
@@ -2243,7 +2245,7 @@
               <w:lang w:eastAsia="en-GB"/>
             </w:rPr>
           </w:pPr>
-          <w:hyperlink w:anchor="_Toc488152923" w:history="1">
+          <w:hyperlink w:anchor="_Toc489956041" w:history="1">
             <w:r>
               <w:rPr>
                 <w:rStyle w:val="Hyperlink"/>
@@ -2270,7 +2272,7 @@
                 <w:noProof/>
                 <w:webHidden/>
               </w:rPr>
-              <w:instrText xml:space="preserve"> PAGEREF _Toc488152923 \h </w:instrText>
+              <w:instrText xml:space="preserve"> PAGEREF _Toc489956041 \h </w:instrText>
             </w:r>
             <w:r>
               <w:rPr>
@@ -2290,7 +2292,7 @@
                 <w:noProof/>
                 <w:webHidden/>
               </w:rPr>
-              <w:t>13</w:t>
+              <w:t>16</w:t>
             </w:r>
             <w:r>
               <w:rPr>
@@ -2313,7 +2315,7 @@
               <w:lang w:eastAsia="en-GB"/>
             </w:rPr>
           </w:pPr>
-          <w:hyperlink w:anchor="_Toc488152924" w:history="1">
+          <w:hyperlink w:anchor="_Toc489956042" w:history="1">
             <w:r>
               <w:rPr>
                 <w:rStyle w:val="Hyperlink"/>
@@ -2340,7 +2342,7 @@
                 <w:noProof/>
                 <w:webHidden/>
               </w:rPr>
-              <w:instrText xml:space="preserve"> PAGEREF _Toc488152924 \h </w:instrText>
+              <w:instrText xml:space="preserve"> PAGEREF _Toc489956042 \h </w:instrText>
             </w:r>
             <w:r>
               <w:rPr>
@@ -2360,7 +2362,7 @@
                 <w:noProof/>
                 <w:webHidden/>
               </w:rPr>
-              <w:t>13</w:t>
+              <w:t>16</w:t>
             </w:r>
             <w:r>
               <w:rPr>
@@ -2383,7 +2385,7 @@
               <w:lang w:eastAsia="en-GB"/>
             </w:rPr>
           </w:pPr>
-          <w:hyperlink w:anchor="_Toc488152925" w:history="1">
+          <w:hyperlink w:anchor="_Toc489956043" w:history="1">
             <w:r>
               <w:rPr>
                 <w:rStyle w:val="Hyperlink"/>
@@ -2410,7 +2412,7 @@
                 <w:noProof/>
                 <w:webHidden/>
               </w:rPr>
-              <w:instrText xml:space="preserve"> PAGEREF _Toc488152925 \h </w:instrText>
+              <w:instrText xml:space="preserve"> PAGEREF _Toc489956043 \h </w:instrText>
             </w:r>
             <w:r>
               <w:rPr>
@@ -2430,7 +2432,7 @@
                 <w:noProof/>
                 <w:webHidden/>
               </w:rPr>
-              <w:t>16</w:t>
+              <w:t>19</w:t>
             </w:r>
             <w:r>
               <w:rPr>
@@ -2453,7 +2455,7 @@
               <w:lang w:eastAsia="en-GB"/>
             </w:rPr>
           </w:pPr>
-          <w:hyperlink w:anchor="_Toc488152926" w:history="1">
+          <w:hyperlink w:anchor="_Toc489956044" w:history="1">
             <w:r>
               <w:rPr>
                 <w:rStyle w:val="Hyperlink"/>
@@ -2480,7 +2482,7 @@
                 <w:noProof/>
                 <w:webHidden/>
               </w:rPr>
-              <w:instrText xml:space="preserve"> PAGEREF _Toc488152926 \h </w:instrText>
+              <w:instrText xml:space="preserve"> PAGEREF _Toc489956044 \h </w:instrText>
             </w:r>
             <w:r>
               <w:rPr>
@@ -2500,7 +2502,7 @@
                 <w:noProof/>
                 <w:webHidden/>
               </w:rPr>
-              <w:t>16</w:t>
+              <w:t>19</w:t>
             </w:r>
             <w:r>
               <w:rPr>
@@ -2528,11 +2530,11 @@
       <w:pPr>
         <w:pStyle w:val="Heading1"/>
       </w:pPr>
-      <w:bookmarkStart w:id="1" w:name="_Toc488152896"/>
+      <w:bookmarkStart w:id="2" w:name="_Toc489956014"/>
       <w:r>
         <w:t>Background:</w:t>
       </w:r>
-      <w:bookmarkEnd w:id="1"/>
+      <w:bookmarkEnd w:id="2"/>
     </w:p>
     <w:p>
       <w:r>
@@ -2576,7 +2578,7 @@
       <w:pPr>
         <w:pStyle w:val="Heading1"/>
       </w:pPr>
-      <w:bookmarkStart w:id="2" w:name="_Toc488152897"/>
+      <w:bookmarkStart w:id="3" w:name="_Toc489956015"/>
       <w:r>
         <w:t>Upload App “Server Inter</w:t>
       </w:r>
@@ -2586,17 +2588,17 @@
       <w:r>
         <w:t>dependency for Splunk”</w:t>
       </w:r>
-      <w:bookmarkEnd w:id="2"/>
+      <w:bookmarkEnd w:id="3"/>
     </w:p>
     <w:p>
       <w:pPr>
         <w:pStyle w:val="Heading2"/>
       </w:pPr>
-      <w:bookmarkStart w:id="3" w:name="_Toc488152898"/>
+      <w:bookmarkStart w:id="4" w:name="_Toc489956016"/>
       <w:r>
         <w:t>Pre-Requisites:</w:t>
       </w:r>
-      <w:bookmarkEnd w:id="3"/>
+      <w:bookmarkEnd w:id="4"/>
     </w:p>
     <w:p>
       <w:pPr>
@@ -2942,11 +2944,11 @@
       <w:pPr>
         <w:pStyle w:val="Heading2"/>
       </w:pPr>
-      <w:bookmarkStart w:id="4" w:name="_Toc488152899"/>
+      <w:bookmarkStart w:id="5" w:name="_Toc489956017"/>
       <w:r>
         <w:t>App Details</w:t>
       </w:r>
-      <w:bookmarkEnd w:id="4"/>
+      <w:bookmarkEnd w:id="5"/>
     </w:p>
     <w:p>
       <w:r>
@@ -3087,14 +3089,15 @@
       <w:pPr>
         <w:pStyle w:val="Heading1"/>
       </w:pPr>
-      <w:bookmarkStart w:id="5" w:name="_Toc488152900"/>
-      <w:r>
+      <w:bookmarkStart w:id="6" w:name="_Toc489956018"/>
+      <w:r>
+        <w:lastRenderedPageBreak/>
         <w:t>Server_Interdependency_</w:t>
       </w:r>
-      <w:bookmarkEnd w:id="5"/>
       <w:r>
         <w:t>Sample</w:t>
       </w:r>
+      <w:bookmarkEnd w:id="6"/>
     </w:p>
     <w:p>
       <w:r>
@@ -3163,26 +3166,26 @@
             <v:path o:extrusionok="f" gradientshapeok="t" o:connecttype="rect"/>
             <o:lock v:ext="edit" aspectratio="t"/>
           </v:shapetype>
-          <v:shape id="_x0000_i1025" type="#_x0000_t75" style="width:77.75pt;height:50.1pt" o:ole="">
+          <v:shape id="_x0000_i1025" type="#_x0000_t75" style="width:78.1pt;height:50.25pt" o:ole="">
             <v:imagedata r:id="rId12" o:title=""/>
           </v:shape>
-          <o:OLEObject Type="Embed" ProgID="Excel.SheetMacroEnabled.12" ShapeID="_x0000_i1025" DrawAspect="Icon" ObjectID="_1563697041" r:id="rId13"/>
+          <o:OLEObject Type="Embed" ProgID="Excel.SheetMacroEnabled.12" ShapeID="_x0000_i1025" DrawAspect="Icon" ObjectID="_1563697921" r:id="rId13"/>
         </w:object>
       </w:r>
       <w:r>
         <w:object w:dxaOrig="1534" w:dyaOrig="991">
-          <v:shape id="_x0000_i1026" type="#_x0000_t75" style="width:76.6pt;height:49.55pt" o:ole="">
+          <v:shape id="_x0000_i1026" type="#_x0000_t75" style="width:76.75pt;height:49.6pt" o:ole="">
             <v:imagedata r:id="rId14" o:title=""/>
           </v:shape>
-          <o:OLEObject Type="Embed" ProgID="Package" ShapeID="_x0000_i1026" DrawAspect="Icon" ObjectID="_1563697042" r:id="rId15"/>
+          <o:OLEObject Type="Embed" ProgID="Package" ShapeID="_x0000_i1026" DrawAspect="Icon" ObjectID="_1563697922" r:id="rId15"/>
         </w:object>
       </w:r>
       <w:r>
         <w:object w:dxaOrig="1534" w:dyaOrig="991">
-          <v:shape id="_x0000_i1027" type="#_x0000_t75" style="width:76.6pt;height:49.55pt" o:ole="">
+          <v:shape id="_x0000_i1027" type="#_x0000_t75" style="width:76.75pt;height:49.6pt" o:ole="">
             <v:imagedata r:id="rId16" o:title=""/>
           </v:shape>
-          <o:OLEObject Type="Embed" ProgID="Package" ShapeID="_x0000_i1027" DrawAspect="Icon" ObjectID="_1563697043" r:id="rId17"/>
+          <o:OLEObject Type="Embed" ProgID="Package" ShapeID="_x0000_i1027" DrawAspect="Icon" ObjectID="_1563697923" r:id="rId17"/>
         </w:object>
       </w:r>
     </w:p>
@@ -3296,11 +3299,12 @@
       <w:pPr>
         <w:pStyle w:val="Heading1"/>
       </w:pPr>
-      <w:bookmarkStart w:id="6" w:name="_Toc488152901"/>
-      <w:r>
+      <w:bookmarkStart w:id="7" w:name="_Toc489956019"/>
+      <w:r>
+        <w:lastRenderedPageBreak/>
         <w:t>Server Interdependency Dashboard</w:t>
       </w:r>
-      <w:bookmarkEnd w:id="6"/>
+      <w:bookmarkEnd w:id="7"/>
       <w:r>
         <w:t xml:space="preserve"> </w:t>
       </w:r>
@@ -3309,7 +3313,7 @@
       <w:pPr>
         <w:pStyle w:val="Heading1"/>
       </w:pPr>
-      <w:bookmarkStart w:id="7" w:name="_Toc488152902"/>
+      <w:bookmarkStart w:id="8" w:name="_Toc489956020"/>
       <w:r>
         <w:rPr>
           <w:rStyle w:val="Heading2Char"/>
@@ -3319,7 +3323,7 @@
       <w:r>
         <w:t>:</w:t>
       </w:r>
-      <w:bookmarkEnd w:id="7"/>
+      <w:bookmarkEnd w:id="8"/>
       <w:r>
         <w:t xml:space="preserve"> </w:t>
       </w:r>
@@ -3336,8 +3340,8 @@
       <w:pPr>
         <w:pStyle w:val="Heading1"/>
       </w:pPr>
-      <w:bookmarkStart w:id="8" w:name="_Toc488152903"/>
       <w:bookmarkStart w:id="9" w:name="_Toc486423831"/>
+      <w:bookmarkStart w:id="10" w:name="_Toc489956021"/>
       <w:r>
         <w:rPr>
           <w:rStyle w:val="Heading2Char"/>
@@ -3347,7 +3351,7 @@
       <w:r>
         <w:t>:</w:t>
       </w:r>
-      <w:bookmarkEnd w:id="8"/>
+      <w:bookmarkEnd w:id="10"/>
     </w:p>
     <w:p>
       <w:pPr>
@@ -3380,14 +3384,14 @@
           <w:rStyle w:val="Heading2Char"/>
         </w:rPr>
       </w:pPr>
-      <w:bookmarkStart w:id="10" w:name="_Toc488152904"/>
+      <w:bookmarkStart w:id="11" w:name="_Toc489956022"/>
       <w:r>
         <w:rPr>
           <w:rStyle w:val="Heading2Char"/>
         </w:rPr>
         <w:t>Prerequisite:</w:t>
       </w:r>
-      <w:bookmarkEnd w:id="10"/>
+      <w:bookmarkEnd w:id="11"/>
       <w:r>
         <w:rPr>
           <w:rStyle w:val="Heading2Char"/>
@@ -3429,7 +3433,7 @@
       <w:pPr>
         <w:pStyle w:val="Heading1"/>
       </w:pPr>
-      <w:bookmarkStart w:id="11" w:name="_Toc488152905"/>
+      <w:bookmarkStart w:id="12" w:name="_Toc489956023"/>
       <w:r>
         <w:rPr>
           <w:rStyle w:val="Heading2Char"/>
@@ -3439,17 +3443,17 @@
       <w:r>
         <w:t>:</w:t>
       </w:r>
-      <w:bookmarkEnd w:id="11"/>
+      <w:bookmarkEnd w:id="12"/>
     </w:p>
     <w:p>
       <w:pPr>
         <w:pStyle w:val="Heading3"/>
       </w:pPr>
-      <w:bookmarkStart w:id="12" w:name="_Toc488152906"/>
+      <w:bookmarkStart w:id="13" w:name="_Toc489956024"/>
       <w:r>
         <w:t>Step1: Nagios Setting</w:t>
       </w:r>
-      <w:bookmarkEnd w:id="12"/>
+      <w:bookmarkEnd w:id="13"/>
     </w:p>
     <w:p>
       <w:pPr>
@@ -3464,11 +3468,11 @@
           <w:numId w:val="6"/>
         </w:numPr>
       </w:pPr>
-      <w:bookmarkStart w:id="13" w:name="_Toc488152907"/>
+      <w:bookmarkStart w:id="14" w:name="_Toc489956025"/>
       <w:r>
         <w:t>Add servers to be monitored (also define parent child dependency)</w:t>
       </w:r>
-      <w:bookmarkEnd w:id="13"/>
+      <w:bookmarkEnd w:id="14"/>
       <w:r>
         <w:t xml:space="preserve"> </w:t>
       </w:r>
@@ -3633,6 +3637,7 @@
           <w:b/>
           <w:bCs/>
         </w:rPr>
+        <w:lastRenderedPageBreak/>
         <w:t>Note</w:t>
       </w:r>
       <w:r>
@@ -3828,6 +3833,7 @@
           <w:noProof/>
           <w:lang w:eastAsia="en-GB"/>
         </w:rPr>
+        <w:lastRenderedPageBreak/>
         <w:drawing>
           <wp:inline distT="0" distB="0" distL="0" distR="0" wp14:anchorId="5060598C" wp14:editId="1B583C6F">
             <wp:extent cx="5731510" cy="2036033"/>
@@ -4085,11 +4091,11 @@
           <w:numId w:val="6"/>
         </w:numPr>
       </w:pPr>
-      <w:bookmarkStart w:id="14" w:name="_Toc488152908"/>
+      <w:bookmarkStart w:id="15" w:name="_Toc489956026"/>
       <w:r>
         <w:t>PNP4Nagios configuration</w:t>
       </w:r>
-      <w:bookmarkEnd w:id="14"/>
+      <w:bookmarkEnd w:id="15"/>
     </w:p>
     <w:p>
       <w:pPr>
@@ -4288,6 +4294,7 @@
                 <w:noProof/>
                 <w:lang w:eastAsia="en-GB"/>
               </w:rPr>
+              <w:lastRenderedPageBreak/>
               <w:drawing>
                 <wp:inline distT="0" distB="0" distL="0" distR="0" wp14:anchorId="19B2CDEA" wp14:editId="7B9239A9">
                   <wp:extent cx="5731510" cy="3556000"/>
@@ -4508,6 +4515,7 @@
         <w:rPr>
           <w:bCs/>
         </w:rPr>
+        <w:lastRenderedPageBreak/>
         <w:t>Now Restart omd:</w:t>
       </w:r>
     </w:p>
@@ -4563,11 +4571,11 @@
       <w:pPr>
         <w:pStyle w:val="Heading2"/>
       </w:pPr>
-      <w:bookmarkStart w:id="15" w:name="_Toc488152909"/>
+      <w:bookmarkStart w:id="16" w:name="_Toc489956027"/>
       <w:r>
         <w:t>Step2: Setup Splunk Universal forwarder:</w:t>
       </w:r>
-      <w:bookmarkEnd w:id="15"/>
+      <w:bookmarkEnd w:id="16"/>
       <w:r>
         <w:t xml:space="preserve"> </w:t>
       </w:r>
@@ -4597,11 +4605,11 @@
           <w:numId w:val="14"/>
         </w:numPr>
       </w:pPr>
-      <w:bookmarkStart w:id="16" w:name="_Toc488152910"/>
+      <w:bookmarkStart w:id="17" w:name="_Toc489956028"/>
       <w:r>
         <w:t>Download UF:</w:t>
       </w:r>
-      <w:bookmarkEnd w:id="16"/>
+      <w:bookmarkEnd w:id="17"/>
     </w:p>
     <w:tbl>
       <w:tblPr>
@@ -4637,11 +4645,11 @@
           <w:numId w:val="14"/>
         </w:numPr>
       </w:pPr>
-      <w:bookmarkStart w:id="17" w:name="_Toc488152911"/>
+      <w:bookmarkStart w:id="18" w:name="_Toc489956029"/>
       <w:r>
         <w:t>Install UF:</w:t>
       </w:r>
-      <w:bookmarkEnd w:id="17"/>
+      <w:bookmarkEnd w:id="18"/>
     </w:p>
     <w:p>
       <w:pPr>
@@ -4691,8 +4699,8 @@
       </w:r>
     </w:p>
     <w:p>
-      <w:bookmarkStart w:id="18" w:name="_Toc488132834"/>
-      <w:bookmarkStart w:id="19" w:name="_Toc488133165"/>
+      <w:bookmarkStart w:id="19" w:name="_Toc488132834"/>
+      <w:bookmarkStart w:id="20" w:name="_Toc488133165"/>
       <w:r>
         <w:rPr>
           <w:noProof/>
@@ -4734,14 +4742,14 @@
           </wp:inline>
         </w:drawing>
       </w:r>
-      <w:bookmarkEnd w:id="18"/>
       <w:bookmarkEnd w:id="19"/>
+      <w:bookmarkEnd w:id="20"/>
     </w:p>
     <w:p>
       <w:pPr>
         <w:pStyle w:val="Heading3"/>
       </w:pPr>
-      <w:bookmarkStart w:id="20" w:name="_Toc486428448"/>
+      <w:bookmarkStart w:id="21" w:name="_Toc486428448"/>
     </w:p>
     <w:p>
       <w:pPr>
@@ -4758,12 +4766,12 @@
           <w:szCs w:val="22"/>
         </w:rPr>
       </w:pPr>
-      <w:bookmarkStart w:id="21" w:name="_Toc488152912"/>
+      <w:bookmarkStart w:id="22" w:name="_Toc489956030"/>
       <w:r>
         <w:t>Set environment variables:</w:t>
       </w:r>
-      <w:bookmarkEnd w:id="20"/>
       <w:bookmarkEnd w:id="21"/>
+      <w:bookmarkEnd w:id="22"/>
     </w:p>
     <w:p>
       <w:pPr>
@@ -4894,13 +4902,14 @@
           <w:numId w:val="14"/>
         </w:numPr>
       </w:pPr>
-      <w:bookmarkStart w:id="22" w:name="_Toc486428449"/>
-      <w:bookmarkStart w:id="23" w:name="_Toc488152913"/>
-      <w:r>
+      <w:bookmarkStart w:id="23" w:name="_Toc486428449"/>
+      <w:bookmarkStart w:id="24" w:name="_Toc489956031"/>
+      <w:r>
+        <w:lastRenderedPageBreak/>
         <w:t>Configure forwarder:</w:t>
       </w:r>
-      <w:bookmarkEnd w:id="22"/>
       <w:bookmarkEnd w:id="23"/>
+      <w:bookmarkEnd w:id="24"/>
     </w:p>
     <w:p>
       <w:pPr>
@@ -4984,13 +4993,13 @@
           <w:numId w:val="14"/>
         </w:numPr>
       </w:pPr>
-      <w:bookmarkStart w:id="24" w:name="_Toc486428450"/>
-      <w:bookmarkStart w:id="25" w:name="_Toc488152914"/>
+      <w:bookmarkStart w:id="25" w:name="_Toc486428450"/>
+      <w:bookmarkStart w:id="26" w:name="_Toc489956032"/>
       <w:r>
         <w:t>Edit Inputs.conf:</w:t>
       </w:r>
-      <w:bookmarkEnd w:id="24"/>
       <w:bookmarkEnd w:id="25"/>
+      <w:bookmarkEnd w:id="26"/>
       <w:r>
         <w:t xml:space="preserve"> </w:t>
       </w:r>
@@ -5033,8 +5042,6 @@
         </w:rPr>
         <w:t xml:space="preserve"> should remain as is</w:t>
       </w:r>
-      <w:bookmarkStart w:id="26" w:name="_GoBack"/>
-      <w:bookmarkEnd w:id="26"/>
     </w:p>
     <w:tbl>
       <w:tblPr>
@@ -5190,7 +5197,7 @@
         </w:numPr>
       </w:pPr>
       <w:bookmarkStart w:id="27" w:name="_Toc486428451"/>
-      <w:bookmarkStart w:id="28" w:name="_Toc488152915"/>
+      <w:bookmarkStart w:id="28" w:name="_Toc489956033"/>
       <w:r>
         <w:t>Create outputs.conf:</w:t>
       </w:r>
@@ -5395,7 +5402,7 @@
         </w:numPr>
       </w:pPr>
       <w:bookmarkStart w:id="29" w:name="_Toc486428452"/>
-      <w:bookmarkStart w:id="30" w:name="_Toc488152916"/>
+      <w:bookmarkStart w:id="30" w:name="_Toc489956034"/>
       <w:r>
         <w:t>Restart Universal forwarder:</w:t>
       </w:r>
@@ -5433,7 +5440,7 @@
       <w:pPr>
         <w:pStyle w:val="Heading2"/>
       </w:pPr>
-      <w:bookmarkStart w:id="31" w:name="_Toc488152917"/>
+      <w:bookmarkStart w:id="31" w:name="_Toc489956035"/>
       <w:r>
         <w:t>Step3: Splunk Server Settings</w:t>
       </w:r>
@@ -5450,7 +5457,7 @@
           <w:rStyle w:val="Heading3Char"/>
         </w:rPr>
       </w:pPr>
-      <w:bookmarkStart w:id="32" w:name="_Toc488152918"/>
+      <w:bookmarkStart w:id="32" w:name="_Toc489956036"/>
       <w:r>
         <w:rPr>
           <w:rStyle w:val="Heading3Char"/>
@@ -5575,6 +5582,7 @@
                 <w:noProof/>
                 <w:lang w:eastAsia="en-GB"/>
               </w:rPr>
+              <w:lastRenderedPageBreak/>
               <w:drawing>
                 <wp:inline distT="0" distB="0" distL="0" distR="0" wp14:anchorId="2EF94D66" wp14:editId="04A24B03">
                   <wp:extent cx="5943600" cy="3704590"/>
@@ -5697,7 +5705,7 @@
           <w:numId w:val="13"/>
         </w:numPr>
       </w:pPr>
-      <w:bookmarkStart w:id="33" w:name="_Toc488152919"/>
+      <w:bookmarkStart w:id="33" w:name="_Toc489956037"/>
       <w:r>
         <w:t>Enable ports:</w:t>
       </w:r>
@@ -5745,6 +5753,7 @@
                 <w:noProof/>
                 <w:lang w:eastAsia="en-GB"/>
               </w:rPr>
+              <w:lastRenderedPageBreak/>
               <w:drawing>
                 <wp:inline distT="0" distB="0" distL="0" distR="0" wp14:anchorId="33E3712E" wp14:editId="3779C8C7">
                   <wp:extent cx="5943600" cy="3867785"/>
@@ -5863,7 +5872,7 @@
           <w:numId w:val="13"/>
         </w:numPr>
       </w:pPr>
-      <w:bookmarkStart w:id="34" w:name="_Toc488152920"/>
+      <w:bookmarkStart w:id="34" w:name="_Toc489956038"/>
       <w:r>
         <w:t xml:space="preserve">Extract fields used </w:t>
       </w:r>
@@ -5938,6 +5947,7 @@
                 <w:noProof/>
                 <w:lang w:eastAsia="en-GB"/>
               </w:rPr>
+              <w:lastRenderedPageBreak/>
               <w:drawing>
                 <wp:inline distT="0" distB="0" distL="0" distR="0" wp14:anchorId="52146C01" wp14:editId="77785E37">
                   <wp:extent cx="5943600" cy="2406015"/>
@@ -6411,6 +6421,7 @@
               <w:rPr>
                 <w:bCs/>
               </w:rPr>
+              <w:lastRenderedPageBreak/>
               <w:t>Hostparent</w:t>
             </w:r>
           </w:p>
@@ -6710,7 +6721,7 @@
           <w:numId w:val="13"/>
         </w:numPr>
       </w:pPr>
-      <w:bookmarkStart w:id="35" w:name="_Toc488152921"/>
+      <w:bookmarkStart w:id="35" w:name="_Toc489956039"/>
       <w:r>
         <w:t xml:space="preserve">App folder </w:t>
       </w:r>
@@ -6810,8 +6821,9 @@
       <w:pPr>
         <w:pStyle w:val="Heading2"/>
       </w:pPr>
-      <w:bookmarkStart w:id="36" w:name="_Toc488152922"/>
-      <w:r>
+      <w:bookmarkStart w:id="36" w:name="_Toc489956040"/>
+      <w:r>
+        <w:lastRenderedPageBreak/>
         <w:t>Verify Server Monitoring HTML source code:</w:t>
       </w:r>
       <w:bookmarkEnd w:id="36"/>
@@ -6850,10 +6862,10 @@
     <w:p>
       <w:r>
         <w:object w:dxaOrig="1534" w:dyaOrig="991">
-          <v:shape id="_x0000_i1028" type="#_x0000_t75" style="width:76.6pt;height:49.55pt" o:ole="">
+          <v:shape id="_x0000_i1028" type="#_x0000_t75" style="width:76.75pt;height:49.6pt" o:ole="">
             <v:imagedata r:id="rId40" o:title=""/>
           </v:shape>
-          <o:OLEObject Type="Embed" ProgID="Package" ShapeID="_x0000_i1028" DrawAspect="Icon" ObjectID="_1563697044" r:id="rId41"/>
+          <o:OLEObject Type="Embed" ProgID="Package" ShapeID="_x0000_i1028" DrawAspect="Icon" ObjectID="_1563697924" r:id="rId41"/>
         </w:object>
       </w:r>
     </w:p>
@@ -6861,7 +6873,7 @@
       <w:pPr>
         <w:pStyle w:val="Heading2"/>
       </w:pPr>
-      <w:bookmarkStart w:id="37" w:name="_Toc488152923"/>
+      <w:bookmarkStart w:id="37" w:name="_Toc489956041"/>
       <w:r>
         <w:t>D3_visualization.js(Javascript to display the Tree diagram)</w:t>
       </w:r>
@@ -7069,10 +7081,10 @@
     <w:p>
       <w:r>
         <w:object w:dxaOrig="1534" w:dyaOrig="991">
-          <v:shape id="_x0000_i1029" type="#_x0000_t75" style="width:76.6pt;height:49.55pt" o:ole="">
+          <v:shape id="_x0000_i1029" type="#_x0000_t75" style="width:76.75pt;height:49.6pt" o:ole="">
             <v:imagedata r:id="rId43" o:title=""/>
           </v:shape>
-          <o:OLEObject Type="Embed" ProgID="Package" ShapeID="_x0000_i1029" DrawAspect="Icon" ObjectID="_1563697045" r:id="rId44"/>
+          <o:OLEObject Type="Embed" ProgID="Package" ShapeID="_x0000_i1029" DrawAspect="Icon" ObjectID="_1563697925" r:id="rId44"/>
         </w:object>
       </w:r>
     </w:p>
@@ -7141,7 +7153,7 @@
       <w:pPr>
         <w:pStyle w:val="Heading2"/>
       </w:pPr>
-      <w:bookmarkStart w:id="39" w:name="_Toc488152924"/>
+      <w:bookmarkStart w:id="39" w:name="_Toc489956042"/>
       <w:r>
         <w:t>Output:</w:t>
       </w:r>
@@ -7172,6 +7184,7 @@
                 <w:noProof/>
                 <w:lang w:eastAsia="en-GB"/>
               </w:rPr>
+              <w:lastRenderedPageBreak/>
               <w:drawing>
                 <wp:inline distT="0" distB="0" distL="0" distR="0" wp14:anchorId="22457856" wp14:editId="5E263310">
                   <wp:extent cx="5731510" cy="2890249"/>
@@ -7306,6 +7319,7 @@
                 <w:noProof/>
                 <w:lang w:eastAsia="en-GB"/>
               </w:rPr>
+              <w:lastRenderedPageBreak/>
               <w:drawing>
                 <wp:inline distT="0" distB="0" distL="0" distR="0" wp14:anchorId="3A5437BD" wp14:editId="4BEB18E3">
                   <wp:extent cx="5731510" cy="2924175"/>
@@ -8621,8 +8635,9 @@
       <w:pPr>
         <w:pStyle w:val="Heading1"/>
       </w:pPr>
-      <w:bookmarkStart w:id="40" w:name="_Toc488152925"/>
-      <w:r>
+      <w:bookmarkStart w:id="40" w:name="_Toc489956043"/>
+      <w:r>
+        <w:lastRenderedPageBreak/>
         <w:t>Appendix:</w:t>
       </w:r>
       <w:bookmarkEnd w:id="40"/>
@@ -8846,7 +8861,7 @@
       <w:pPr>
         <w:pStyle w:val="Heading1"/>
       </w:pPr>
-      <w:bookmarkStart w:id="41" w:name="_Toc488152926"/>
+      <w:bookmarkStart w:id="41" w:name="_Toc489956044"/>
       <w:r>
         <w:t>References:</w:t>
       </w:r>
@@ -9006,7 +9021,7 @@
             <w:sz w:val="18"/>
             <w:szCs w:val="18"/>
           </w:rPr>
-          <w:t>10</w:t>
+          <w:t>1</w:t>
         </w:r>
         <w:r>
           <w:rPr>
@@ -11671,7 +11686,7 @@
 </file>
 
 <file path=customXml/itemProps1.xml><?xml version="1.0" encoding="utf-8"?>
-<ds:datastoreItem xmlns:ds="http://schemas.openxmlformats.org/officeDocument/2006/customXml" ds:itemID="{D9F76403-D1C6-4F9C-8709-7980064E8E69}">
+<ds:datastoreItem xmlns:ds="http://schemas.openxmlformats.org/officeDocument/2006/customXml" ds:itemID="{5E782591-2032-4F11-B3B0-C5BC2090A311}">
   <ds:schemaRefs>
     <ds:schemaRef ds:uri="http://schemas.openxmlformats.org/officeDocument/2006/bibliography"/>
   </ds:schemaRefs>

</xml_diff>